<commit_message>
update zap en report
</commit_message>
<xml_diff>
--- a/apps/report_zap/template_vas_en.docx
+++ b/apps/report_zap/template_vas_en.docx
@@ -325,12 +325,7 @@
           <w:sz w:val="28"/>
         </w:rPr>
         <w:sectPr>
-          <w:headerReference w:type="even" r:id="rId13"/>
-          <w:headerReference w:type="default" r:id="rId14"/>
-          <w:footerReference w:type="even" r:id="rId15"/>
-          <w:footerReference w:type="default" r:id="rId16"/>
-          <w:headerReference w:type="first" r:id="rId17"/>
-          <w:footerReference w:type="first" r:id="rId18"/>
+          <w:headerReference w:type="default" r:id="rId13"/>
           <w:pgSz w:w="11900" w:h="16840"/>
           <w:pgMar w:top="2835" w:right="567" w:bottom="1418" w:left="567" w:header="709" w:footer="709" w:gutter="0"/>
           <w:cols w:space="708"/>
@@ -1437,7 +1432,7 @@
     </w:p>
     <w:tbl>
       <w:tblPr>
-        <w:tblW w:w="8205" w:type="dxa"/>
+        <w:tblW w:w="9675" w:type="dxa"/>
         <w:jc w:val="center"/>
         <w:tblBorders>
           <w:top w:val="single" w:sz="4" w:space="0" w:color="auto"/>
@@ -1452,6 +1447,7 @@
       <w:tblGrid>
         <w:gridCol w:w="1425"/>
         <w:gridCol w:w="5310"/>
+        <w:gridCol w:w="1470"/>
         <w:gridCol w:w="1470"/>
       </w:tblGrid>
       <w:tr>
@@ -1576,6 +1572,40 @@
             </w:r>
           </w:p>
         </w:tc>
+        <w:tc>
+          <w:tcPr>
+            <w:tcW w:w="1470" w:type="dxa"/>
+          </w:tcPr>
+          <w:p>
+            <w:pPr>
+              <w:spacing w:line="360" w:lineRule="auto"/>
+              <w:ind w:firstLine="0"/>
+              <w:jc w:val="center"/>
+              <w:rPr>
+                <w:b/>
+                <w:bCs/>
+                <w:color w:val="000000" w:themeColor="text1"/>
+              </w:rPr>
+            </w:pPr>
+            <w:r>
+              <w:rPr>
+                <w:rFonts w:hint="eastAsia"/>
+                <w:b/>
+                <w:bCs/>
+                <w:color w:val="000000" w:themeColor="text1"/>
+              </w:rPr>
+              <w:t>Co</w:t>
+            </w:r>
+            <w:r>
+              <w:rPr>
+                <w:b/>
+                <w:bCs/>
+                <w:color w:val="000000" w:themeColor="text1"/>
+              </w:rPr>
+              <w:t>unt</w:t>
+            </w:r>
+          </w:p>
+        </w:tc>
       </w:tr>
     </w:tbl>
     <w:p>
@@ -1828,7 +1858,7 @@
                     <pic:cNvPicPr/>
                   </pic:nvPicPr>
                   <pic:blipFill>
-                    <a:blip r:embed="rId19"/>
+                    <a:blip r:embed="rId14"/>
                     <a:stretch>
                       <a:fillRect/>
                     </a:stretch>
@@ -3765,7 +3795,7 @@
       </w:pPr>
     </w:p>
     <w:sectPr>
-      <w:footerReference w:type="default" r:id="rId20"/>
+      <w:footerReference w:type="default" r:id="rId15"/>
       <w:pgSz w:w="11906" w:h="16838"/>
       <w:pgMar w:top="2835" w:right="567" w:bottom="1418" w:left="567" w:header="851" w:footer="992" w:gutter="0"/>
       <w:pgNumType w:start="1"/>
@@ -3803,36 +3833,6 @@
   <w:p>
     <w:pPr>
       <w:pStyle w:val="af2"/>
-    </w:pPr>
-  </w:p>
-</w:ftr>
-</file>
-
-<file path=word/footer2.xml><?xml version="1.0" encoding="utf-8"?>
-<w:ftr xmlns:wpc="http://schemas.microsoft.com/office/word/2010/wordprocessingCanvas" xmlns:cx="http://schemas.microsoft.com/office/drawing/2014/chartex" xmlns:cx1="http://schemas.microsoft.com/office/drawing/2015/9/8/chartex" xmlns:cx2="http://schemas.microsoft.com/office/drawing/2015/10/21/chartex" xmlns:cx3="http://schemas.microsoft.com/office/drawing/2016/5/9/chartex" xmlns:cx4="http://schemas.microsoft.com/office/drawing/2016/5/10/chartex" xmlns:cx5="http://schemas.microsoft.com/office/drawing/2016/5/11/chartex" xmlns:cx6="http://schemas.microsoft.com/office/drawing/2016/5/12/chartex" xmlns:cx7="http://schemas.microsoft.com/office/drawing/2016/5/13/chartex" xmlns:cx8="http://schemas.microsoft.com/office/drawing/2016/5/14/chartex" xmlns:mc="http://schemas.openxmlformats.org/markup-compatibility/2006" xmlns:aink="http://schemas.microsoft.com/office/drawing/2016/ink" xmlns:am3d="http://schemas.microsoft.com/office/drawing/2017/model3d" xmlns:o="urn:schemas-microsoft-com:office:office" xmlns:oel="http://schemas.microsoft.com/office/2019/extlst" xmlns:r="http://schemas.openxmlformats.org/officeDocument/2006/relationships" xmlns:m="http://schemas.openxmlformats.org/officeDocument/2006/math" xmlns:v="urn:schemas-microsoft-com:vml" xmlns:wp14="http://schemas.microsoft.com/office/word/2010/wordprocessingDrawing" xmlns:wp="http://schemas.openxmlformats.org/drawingml/2006/wordprocessingDrawing" xmlns:w10="urn:schemas-microsoft-com:office:word" xmlns:w="http://schemas.openxmlformats.org/wordprocessingml/2006/main" xmlns:w14="http://schemas.microsoft.com/office/word/2010/wordml" xmlns:w15="http://schemas.microsoft.com/office/word/2012/wordml" xmlns:w16cex="http://schemas.microsoft.com/office/word/2018/wordml/cex" xmlns:w16cid="http://schemas.microsoft.com/office/word/2016/wordml/cid" xmlns:w16="http://schemas.microsoft.com/office/word/2018/wordml" xmlns:w16sdtdh="http://schemas.microsoft.com/office/word/2020/wordml/sdtdatahash" xmlns:w16se="http://schemas.microsoft.com/office/word/2015/wordml/symex" xmlns:wpg="http://schemas.microsoft.com/office/word/2010/wordprocessingGroup" xmlns:wpi="http://schemas.microsoft.com/office/word/2010/wordprocessingInk" xmlns:wne="http://schemas.microsoft.com/office/word/2006/wordml" xmlns:wps="http://schemas.microsoft.com/office/word/2010/wordprocessingShape" mc:Ignorable="w14 w15 w16se w16cid w16 w16cex w16sdtdh wp14">
-  <w:p>
-    <w:pPr>
-      <w:pStyle w:val="af2"/>
-    </w:pPr>
-  </w:p>
-</w:ftr>
-</file>
-
-<file path=word/footer3.xml><?xml version="1.0" encoding="utf-8"?>
-<w:ftr xmlns:wpc="http://schemas.microsoft.com/office/word/2010/wordprocessingCanvas" xmlns:cx="http://schemas.microsoft.com/office/drawing/2014/chartex" xmlns:cx1="http://schemas.microsoft.com/office/drawing/2015/9/8/chartex" xmlns:cx2="http://schemas.microsoft.com/office/drawing/2015/10/21/chartex" xmlns:cx3="http://schemas.microsoft.com/office/drawing/2016/5/9/chartex" xmlns:cx4="http://schemas.microsoft.com/office/drawing/2016/5/10/chartex" xmlns:cx5="http://schemas.microsoft.com/office/drawing/2016/5/11/chartex" xmlns:cx6="http://schemas.microsoft.com/office/drawing/2016/5/12/chartex" xmlns:cx7="http://schemas.microsoft.com/office/drawing/2016/5/13/chartex" xmlns:cx8="http://schemas.microsoft.com/office/drawing/2016/5/14/chartex" xmlns:mc="http://schemas.openxmlformats.org/markup-compatibility/2006" xmlns:aink="http://schemas.microsoft.com/office/drawing/2016/ink" xmlns:am3d="http://schemas.microsoft.com/office/drawing/2017/model3d" xmlns:o="urn:schemas-microsoft-com:office:office" xmlns:oel="http://schemas.microsoft.com/office/2019/extlst" xmlns:r="http://schemas.openxmlformats.org/officeDocument/2006/relationships" xmlns:m="http://schemas.openxmlformats.org/officeDocument/2006/math" xmlns:v="urn:schemas-microsoft-com:vml" xmlns:wp14="http://schemas.microsoft.com/office/word/2010/wordprocessingDrawing" xmlns:wp="http://schemas.openxmlformats.org/drawingml/2006/wordprocessingDrawing" xmlns:w10="urn:schemas-microsoft-com:office:word" xmlns:w="http://schemas.openxmlformats.org/wordprocessingml/2006/main" xmlns:w14="http://schemas.microsoft.com/office/word/2010/wordml" xmlns:w15="http://schemas.microsoft.com/office/word/2012/wordml" xmlns:w16cex="http://schemas.microsoft.com/office/word/2018/wordml/cex" xmlns:w16cid="http://schemas.microsoft.com/office/word/2016/wordml/cid" xmlns:w16="http://schemas.microsoft.com/office/word/2018/wordml" xmlns:w16sdtdh="http://schemas.microsoft.com/office/word/2020/wordml/sdtdatahash" xmlns:w16se="http://schemas.microsoft.com/office/word/2015/wordml/symex" xmlns:wpg="http://schemas.microsoft.com/office/word/2010/wordprocessingGroup" xmlns:wpi="http://schemas.microsoft.com/office/word/2010/wordprocessingInk" xmlns:wne="http://schemas.microsoft.com/office/word/2006/wordml" xmlns:wps="http://schemas.microsoft.com/office/word/2010/wordprocessingShape" mc:Ignorable="w14 w15 w16se w16cid w16 w16cex w16sdtdh wp14">
-  <w:p>
-    <w:pPr>
-      <w:pStyle w:val="af2"/>
-    </w:pPr>
-  </w:p>
-</w:ftr>
-</file>
-
-<file path=word/footer4.xml><?xml version="1.0" encoding="utf-8"?>
-<w:ftr xmlns:wpc="http://schemas.microsoft.com/office/word/2010/wordprocessingCanvas" xmlns:cx="http://schemas.microsoft.com/office/drawing/2014/chartex" xmlns:cx1="http://schemas.microsoft.com/office/drawing/2015/9/8/chartex" xmlns:cx2="http://schemas.microsoft.com/office/drawing/2015/10/21/chartex" xmlns:cx3="http://schemas.microsoft.com/office/drawing/2016/5/9/chartex" xmlns:cx4="http://schemas.microsoft.com/office/drawing/2016/5/10/chartex" xmlns:cx5="http://schemas.microsoft.com/office/drawing/2016/5/11/chartex" xmlns:cx6="http://schemas.microsoft.com/office/drawing/2016/5/12/chartex" xmlns:cx7="http://schemas.microsoft.com/office/drawing/2016/5/13/chartex" xmlns:cx8="http://schemas.microsoft.com/office/drawing/2016/5/14/chartex" xmlns:mc="http://schemas.openxmlformats.org/markup-compatibility/2006" xmlns:aink="http://schemas.microsoft.com/office/drawing/2016/ink" xmlns:am3d="http://schemas.microsoft.com/office/drawing/2017/model3d" xmlns:o="urn:schemas-microsoft-com:office:office" xmlns:oel="http://schemas.microsoft.com/office/2019/extlst" xmlns:r="http://schemas.openxmlformats.org/officeDocument/2006/relationships" xmlns:m="http://schemas.openxmlformats.org/officeDocument/2006/math" xmlns:v="urn:schemas-microsoft-com:vml" xmlns:wp14="http://schemas.microsoft.com/office/word/2010/wordprocessingDrawing" xmlns:wp="http://schemas.openxmlformats.org/drawingml/2006/wordprocessingDrawing" xmlns:w10="urn:schemas-microsoft-com:office:word" xmlns:w="http://schemas.openxmlformats.org/wordprocessingml/2006/main" xmlns:w14="http://schemas.microsoft.com/office/word/2010/wordml" xmlns:w15="http://schemas.microsoft.com/office/word/2012/wordml" xmlns:w16cex="http://schemas.microsoft.com/office/word/2018/wordml/cex" xmlns:w16cid="http://schemas.microsoft.com/office/word/2016/wordml/cid" xmlns:w16="http://schemas.microsoft.com/office/word/2018/wordml" xmlns:w16sdtdh="http://schemas.microsoft.com/office/word/2020/wordml/sdtdatahash" xmlns:w16se="http://schemas.microsoft.com/office/word/2015/wordml/symex" xmlns:wpg="http://schemas.microsoft.com/office/word/2010/wordprocessingGroup" xmlns:wpi="http://schemas.microsoft.com/office/word/2010/wordprocessingInk" xmlns:wne="http://schemas.microsoft.com/office/word/2006/wordml" xmlns:wps="http://schemas.microsoft.com/office/word/2010/wordprocessingShape" mc:Ignorable="w14 w15 w16se w16cid w16 w16cex w16sdtdh wp14">
-  <w:p>
-    <w:pPr>
-      <w:pStyle w:val="af2"/>
       <w:jc w:val="center"/>
       <w:rPr>
         <w:lang w:eastAsia="zh-TW"/>
@@ -3884,16 +3884,6 @@
 </file>
 
 <file path=word/header1.xml><?xml version="1.0" encoding="utf-8"?>
-<w:hdr xmlns:wpc="http://schemas.microsoft.com/office/word/2010/wordprocessingCanvas" xmlns:cx="http://schemas.microsoft.com/office/drawing/2014/chartex" xmlns:cx1="http://schemas.microsoft.com/office/drawing/2015/9/8/chartex" xmlns:cx2="http://schemas.microsoft.com/office/drawing/2015/10/21/chartex" xmlns:cx3="http://schemas.microsoft.com/office/drawing/2016/5/9/chartex" xmlns:cx4="http://schemas.microsoft.com/office/drawing/2016/5/10/chartex" xmlns:cx5="http://schemas.microsoft.com/office/drawing/2016/5/11/chartex" xmlns:cx6="http://schemas.microsoft.com/office/drawing/2016/5/12/chartex" xmlns:cx7="http://schemas.microsoft.com/office/drawing/2016/5/13/chartex" xmlns:cx8="http://schemas.microsoft.com/office/drawing/2016/5/14/chartex" xmlns:mc="http://schemas.openxmlformats.org/markup-compatibility/2006" xmlns:aink="http://schemas.microsoft.com/office/drawing/2016/ink" xmlns:am3d="http://schemas.microsoft.com/office/drawing/2017/model3d" xmlns:o="urn:schemas-microsoft-com:office:office" xmlns:oel="http://schemas.microsoft.com/office/2019/extlst" xmlns:r="http://schemas.openxmlformats.org/officeDocument/2006/relationships" xmlns:m="http://schemas.openxmlformats.org/officeDocument/2006/math" xmlns:v="urn:schemas-microsoft-com:vml" xmlns:wp14="http://schemas.microsoft.com/office/word/2010/wordprocessingDrawing" xmlns:wp="http://schemas.openxmlformats.org/drawingml/2006/wordprocessingDrawing" xmlns:w10="urn:schemas-microsoft-com:office:word" xmlns:w="http://schemas.openxmlformats.org/wordprocessingml/2006/main" xmlns:w14="http://schemas.microsoft.com/office/word/2010/wordml" xmlns:w15="http://schemas.microsoft.com/office/word/2012/wordml" xmlns:w16cex="http://schemas.microsoft.com/office/word/2018/wordml/cex" xmlns:w16cid="http://schemas.microsoft.com/office/word/2016/wordml/cid" xmlns:w16="http://schemas.microsoft.com/office/word/2018/wordml" xmlns:w16sdtdh="http://schemas.microsoft.com/office/word/2020/wordml/sdtdatahash" xmlns:w16se="http://schemas.microsoft.com/office/word/2015/wordml/symex" xmlns:wpg="http://schemas.microsoft.com/office/word/2010/wordprocessingGroup" xmlns:wpi="http://schemas.microsoft.com/office/word/2010/wordprocessingInk" xmlns:wne="http://schemas.microsoft.com/office/word/2006/wordml" xmlns:wps="http://schemas.microsoft.com/office/word/2010/wordprocessingShape" mc:Ignorable="w14 w15 w16se w16cid w16 w16cex w16sdtdh wp14">
-  <w:p>
-    <w:pPr>
-      <w:pStyle w:val="af"/>
-    </w:pPr>
-  </w:p>
-</w:hdr>
-</file>
-
-<file path=word/header2.xml><?xml version="1.0" encoding="utf-8"?>
 <w:hdr xmlns:wpc="http://schemas.microsoft.com/office/word/2010/wordprocessingCanvas" xmlns:cx="http://schemas.microsoft.com/office/drawing/2014/chartex" xmlns:cx1="http://schemas.microsoft.com/office/drawing/2015/9/8/chartex" xmlns:cx2="http://schemas.microsoft.com/office/drawing/2015/10/21/chartex" xmlns:cx3="http://schemas.microsoft.com/office/drawing/2016/5/9/chartex" xmlns:cx4="http://schemas.microsoft.com/office/drawing/2016/5/10/chartex" xmlns:cx5="http://schemas.microsoft.com/office/drawing/2016/5/11/chartex" xmlns:cx6="http://schemas.microsoft.com/office/drawing/2016/5/12/chartex" xmlns:cx7="http://schemas.microsoft.com/office/drawing/2016/5/13/chartex" xmlns:cx8="http://schemas.microsoft.com/office/drawing/2016/5/14/chartex" xmlns:mc="http://schemas.openxmlformats.org/markup-compatibility/2006" xmlns:aink="http://schemas.microsoft.com/office/drawing/2016/ink" xmlns:am3d="http://schemas.microsoft.com/office/drawing/2017/model3d" xmlns:o="urn:schemas-microsoft-com:office:office" xmlns:oel="http://schemas.microsoft.com/office/2019/extlst" xmlns:r="http://schemas.openxmlformats.org/officeDocument/2006/relationships" xmlns:m="http://schemas.openxmlformats.org/officeDocument/2006/math" xmlns:v="urn:schemas-microsoft-com:vml" xmlns:wp14="http://schemas.microsoft.com/office/word/2010/wordprocessingDrawing" xmlns:wp="http://schemas.openxmlformats.org/drawingml/2006/wordprocessingDrawing" xmlns:w10="urn:schemas-microsoft-com:office:word" xmlns:w="http://schemas.openxmlformats.org/wordprocessingml/2006/main" xmlns:w14="http://schemas.microsoft.com/office/word/2010/wordml" xmlns:w15="http://schemas.microsoft.com/office/word/2012/wordml" xmlns:w16cex="http://schemas.microsoft.com/office/word/2018/wordml/cex" xmlns:w16cid="http://schemas.microsoft.com/office/word/2016/wordml/cid" xmlns:w16="http://schemas.microsoft.com/office/word/2018/wordml" xmlns:w16sdtdh="http://schemas.microsoft.com/office/word/2020/wordml/sdtdatahash" xmlns:w16se="http://schemas.microsoft.com/office/word/2015/wordml/symex" xmlns:wpg="http://schemas.microsoft.com/office/word/2010/wordprocessingGroup" xmlns:wpi="http://schemas.microsoft.com/office/word/2010/wordprocessingInk" xmlns:wne="http://schemas.microsoft.com/office/word/2006/wordml" xmlns:wps="http://schemas.microsoft.com/office/word/2010/wordprocessingShape" mc:Ignorable="w14 w15 w16se w16cid w16 w16cex w16sdtdh wp14">
   <w:p>
     <w:pPr>
@@ -3959,16 +3949,6 @@
         </wp:anchor>
       </w:drawing>
     </w:r>
-  </w:p>
-</w:hdr>
-</file>
-
-<file path=word/header3.xml><?xml version="1.0" encoding="utf-8"?>
-<w:hdr xmlns:wpc="http://schemas.microsoft.com/office/word/2010/wordprocessingCanvas" xmlns:cx="http://schemas.microsoft.com/office/drawing/2014/chartex" xmlns:cx1="http://schemas.microsoft.com/office/drawing/2015/9/8/chartex" xmlns:cx2="http://schemas.microsoft.com/office/drawing/2015/10/21/chartex" xmlns:cx3="http://schemas.microsoft.com/office/drawing/2016/5/9/chartex" xmlns:cx4="http://schemas.microsoft.com/office/drawing/2016/5/10/chartex" xmlns:cx5="http://schemas.microsoft.com/office/drawing/2016/5/11/chartex" xmlns:cx6="http://schemas.microsoft.com/office/drawing/2016/5/12/chartex" xmlns:cx7="http://schemas.microsoft.com/office/drawing/2016/5/13/chartex" xmlns:cx8="http://schemas.microsoft.com/office/drawing/2016/5/14/chartex" xmlns:mc="http://schemas.openxmlformats.org/markup-compatibility/2006" xmlns:aink="http://schemas.microsoft.com/office/drawing/2016/ink" xmlns:am3d="http://schemas.microsoft.com/office/drawing/2017/model3d" xmlns:o="urn:schemas-microsoft-com:office:office" xmlns:oel="http://schemas.microsoft.com/office/2019/extlst" xmlns:r="http://schemas.openxmlformats.org/officeDocument/2006/relationships" xmlns:m="http://schemas.openxmlformats.org/officeDocument/2006/math" xmlns:v="urn:schemas-microsoft-com:vml" xmlns:wp14="http://schemas.microsoft.com/office/word/2010/wordprocessingDrawing" xmlns:wp="http://schemas.openxmlformats.org/drawingml/2006/wordprocessingDrawing" xmlns:w10="urn:schemas-microsoft-com:office:word" xmlns:w="http://schemas.openxmlformats.org/wordprocessingml/2006/main" xmlns:w14="http://schemas.microsoft.com/office/word/2010/wordml" xmlns:w15="http://schemas.microsoft.com/office/word/2012/wordml" xmlns:w16cex="http://schemas.microsoft.com/office/word/2018/wordml/cex" xmlns:w16cid="http://schemas.microsoft.com/office/word/2016/wordml/cid" xmlns:w16="http://schemas.microsoft.com/office/word/2018/wordml" xmlns:w16sdtdh="http://schemas.microsoft.com/office/word/2020/wordml/sdtdatahash" xmlns:w16se="http://schemas.microsoft.com/office/word/2015/wordml/symex" xmlns:wpg="http://schemas.microsoft.com/office/word/2010/wordprocessingGroup" xmlns:wpi="http://schemas.microsoft.com/office/word/2010/wordprocessingInk" xmlns:wne="http://schemas.microsoft.com/office/word/2006/wordml" xmlns:wps="http://schemas.microsoft.com/office/word/2010/wordprocessingShape" mc:Ignorable="w14 w15 w16se w16cid w16 w16cex w16sdtdh wp14">
-  <w:p>
-    <w:pPr>
-      <w:pStyle w:val="af"/>
-    </w:pPr>
   </w:p>
 </w:hdr>
 </file>
@@ -10971,10 +10951,21 @@
 </file>
 
 <file path=customXml/item1.xml><?xml version="1.0" encoding="utf-8"?>
-<b:Sources xmlns:b="http://schemas.openxmlformats.org/officeDocument/2006/bibliography" xmlns="http://schemas.openxmlformats.org/officeDocument/2006/bibliography" SelectedStyle="\APA.XSL" StyleName="APA"/>
+<?mso-contentType ?>
+<FormTemplates xmlns="http://schemas.microsoft.com/sharepoint/v3/contenttype/forms">
+  <Display>DocumentLibraryForm</Display>
+  <Edit>DocumentLibraryForm</Edit>
+  <New>DocumentLibraryForm</New>
+</FormTemplates>
 </file>
 
 <file path=customXml/item2.xml><?xml version="1.0" encoding="utf-8"?>
+<p:properties xmlns:p="http://schemas.microsoft.com/office/2006/metadata/properties" xmlns:xsi="http://www.w3.org/2001/XMLSchema-instance" xmlns:pc="http://schemas.microsoft.com/office/infopath/2007/PartnerControls">
+  <documentManagement/>
+</p:properties>
+</file>
+
+<file path=customXml/item3.xml><?xml version="1.0" encoding="utf-8"?>
 <ct:contentTypeSchema xmlns:ct="http://schemas.microsoft.com/office/2006/metadata/contentType" xmlns:ma="http://schemas.microsoft.com/office/2006/metadata/properties/metaAttributes" ct:_="" ma:_="" ma:contentTypeName="文件" ma:contentTypeID="0x010100555E1826CBCEEF449B9CB47E9A75B720" ma:contentTypeVersion="9" ma:contentTypeDescription="建立新的文件。" ma:contentTypeScope="" ma:versionID="989bd8b1ff44e71b225465b095db2a21">
   <xsd:schema xmlns:xsd="http://www.w3.org/2001/XMLSchema" xmlns:xs="http://www.w3.org/2001/XMLSchema" xmlns:p="http://schemas.microsoft.com/office/2006/metadata/properties" xmlns:ns2="e56f4520-1611-4796-a152-949356ff0455" targetNamespace="http://schemas.microsoft.com/office/2006/metadata/properties" ma:root="true" ma:fieldsID="8d8bd136384ec176e36666e646b0e4ae" ns2:_="">
     <xsd:import namespace="e56f4520-1611-4796-a152-949356ff0455"/>
@@ -11152,30 +11143,28 @@
 </ct:contentTypeSchema>
 </file>
 
-<file path=customXml/item3.xml><?xml version="1.0" encoding="utf-8"?>
-<p:properties xmlns:p="http://schemas.microsoft.com/office/2006/metadata/properties" xmlns:xsi="http://www.w3.org/2001/XMLSchema-instance" xmlns:pc="http://schemas.microsoft.com/office/infopath/2007/PartnerControls">
-  <documentManagement/>
-</p:properties>
-</file>
-
 <file path=customXml/item4.xml><?xml version="1.0" encoding="utf-8"?>
-<?mso-contentType ?>
-<FormTemplates xmlns="http://schemas.microsoft.com/sharepoint/v3/contenttype/forms">
-  <Display>DocumentLibraryForm</Display>
-  <Edit>DocumentLibraryForm</Edit>
-  <New>DocumentLibraryForm</New>
-</FormTemplates>
+<b:Sources xmlns:b="http://schemas.openxmlformats.org/officeDocument/2006/bibliography" xmlns="http://schemas.openxmlformats.org/officeDocument/2006/bibliography" SelectedStyle="\APA.XSL" StyleName="APA"/>
 </file>
 
 <file path=customXml/itemProps1.xml><?xml version="1.0" encoding="utf-8"?>
-<ds:datastoreItem xmlns:ds="http://schemas.openxmlformats.org/officeDocument/2006/customXml" ds:itemID="{0FC1A908-81FE-4B01-96FF-C8A6750CABCF}">
+<ds:datastoreItem xmlns:ds="http://schemas.openxmlformats.org/officeDocument/2006/customXml" ds:itemID="{943AE6BC-A712-4378-A1AD-62D17E05FE09}">
   <ds:schemaRefs>
-    <ds:schemaRef ds:uri="http://schemas.openxmlformats.org/officeDocument/2006/bibliography"/>
+    <ds:schemaRef ds:uri="http://schemas.microsoft.com/sharepoint/v3/contenttype/forms"/>
   </ds:schemaRefs>
 </ds:datastoreItem>
 </file>
 
 <file path=customXml/itemProps2.xml><?xml version="1.0" encoding="utf-8"?>
+<ds:datastoreItem xmlns:ds="http://schemas.openxmlformats.org/officeDocument/2006/customXml" ds:itemID="{42E6E2A2-D604-4290-867E-F43162B8ECA3}">
+  <ds:schemaRefs>
+    <ds:schemaRef ds:uri="http://schemas.microsoft.com/office/2006/metadata/properties"/>
+    <ds:schemaRef ds:uri="http://schemas.microsoft.com/office/infopath/2007/PartnerControls"/>
+  </ds:schemaRefs>
+</ds:datastoreItem>
+</file>
+
+<file path=customXml/itemProps3.xml><?xml version="1.0" encoding="utf-8"?>
 <ds:datastoreItem xmlns:ds="http://schemas.openxmlformats.org/officeDocument/2006/customXml" ds:itemID="{7E984748-E6D9-4E29-B4DA-0D48B4BF3591}">
   <ds:schemaRefs>
     <ds:schemaRef ds:uri="http://schemas.microsoft.com/office/2006/metadata/contentType"/>
@@ -11193,19 +11182,16 @@
 </ds:datastoreItem>
 </file>
 
-<file path=customXml/itemProps3.xml><?xml version="1.0" encoding="utf-8"?>
-<ds:datastoreItem xmlns:ds="http://schemas.openxmlformats.org/officeDocument/2006/customXml" ds:itemID="{42E6E2A2-D604-4290-867E-F43162B8ECA3}">
+<file path=customXml/itemProps4.xml><?xml version="1.0" encoding="utf-8"?>
+<ds:datastoreItem xmlns:ds="http://schemas.openxmlformats.org/officeDocument/2006/customXml" ds:itemID="{0FC1A908-81FE-4B01-96FF-C8A6750CABCF}">
   <ds:schemaRefs>
-    <ds:schemaRef ds:uri="http://schemas.microsoft.com/office/2006/metadata/properties"/>
-    <ds:schemaRef ds:uri="http://schemas.microsoft.com/office/infopath/2007/PartnerControls"/>
+    <ds:schemaRef ds:uri="http://schemas.openxmlformats.org/officeDocument/2006/bibliography"/>
   </ds:schemaRefs>
 </ds:datastoreItem>
 </file>
 
-<file path=customXml/itemProps4.xml><?xml version="1.0" encoding="utf-8"?>
-<ds:datastoreItem xmlns:ds="http://schemas.openxmlformats.org/officeDocument/2006/customXml" ds:itemID="{943AE6BC-A712-4378-A1AD-62D17E05FE09}">
-  <ds:schemaRefs>
-    <ds:schemaRef ds:uri="http://schemas.microsoft.com/sharepoint/v3/contenttype/forms"/>
-  </ds:schemaRefs>
-</ds:datastoreItem>
+<file path=docMetadata/LabelInfo.xml><?xml version="1.0" encoding="utf-8"?>
+<clbl:labelList xmlns:clbl="http://schemas.microsoft.com/office/2020/mipLabelMetadata">
+  <clbl:label id="{d88a8e79-f960-4885-9548-44c027780baf}" enabled="1" method="Standard" siteId="{73561903-7c11-4927-809d-b9a31fda7d61}" contentBits="0" removed="0"/>
+</clbl:labelList>
 </file>
</xml_diff>

<commit_message>
update zap report(fix bug)
</commit_message>
<xml_diff>
--- a/apps/report_zap/template_vas_en.docx
+++ b/apps/report_zap/template_vas_en.docx
@@ -896,7 +896,14 @@
           <w:rFonts w:hint="eastAsia"/>
           <w:bCs/>
         </w:rPr>
-        <w:t>:10.1.2</w:t>
+        <w:t>:10.</w:t>
+      </w:r>
+      <w:r>
+        <w:rPr>
+          <w:rFonts w:hint="eastAsia"/>
+          <w:bCs/>
+        </w:rPr>
+        <w:t>6.1</w:t>
       </w:r>
     </w:p>
     <w:p>
@@ -10951,6 +10958,12 @@
 </file>
 
 <file path=customXml/item1.xml><?xml version="1.0" encoding="utf-8"?>
+<p:properties xmlns:p="http://schemas.microsoft.com/office/2006/metadata/properties" xmlns:xsi="http://www.w3.org/2001/XMLSchema-instance" xmlns:pc="http://schemas.microsoft.com/office/infopath/2007/PartnerControls">
+  <documentManagement/>
+</p:properties>
+</file>
+
+<file path=customXml/item2.xml><?xml version="1.0" encoding="utf-8"?>
 <?mso-contentType ?>
 <FormTemplates xmlns="http://schemas.microsoft.com/sharepoint/v3/contenttype/forms">
   <Display>DocumentLibraryForm</Display>
@@ -10959,13 +10972,11 @@
 </FormTemplates>
 </file>
 
-<file path=customXml/item2.xml><?xml version="1.0" encoding="utf-8"?>
-<p:properties xmlns:p="http://schemas.microsoft.com/office/2006/metadata/properties" xmlns:xsi="http://www.w3.org/2001/XMLSchema-instance" xmlns:pc="http://schemas.microsoft.com/office/infopath/2007/PartnerControls">
-  <documentManagement/>
-</p:properties>
+<file path=customXml/item3.xml><?xml version="1.0" encoding="utf-8"?>
+<b:Sources xmlns:b="http://schemas.openxmlformats.org/officeDocument/2006/bibliography" xmlns="http://schemas.openxmlformats.org/officeDocument/2006/bibliography" SelectedStyle="\APA.XSL" StyleName="APA"/>
 </file>
 
-<file path=customXml/item3.xml><?xml version="1.0" encoding="utf-8"?>
+<file path=customXml/item4.xml><?xml version="1.0" encoding="utf-8"?>
 <ct:contentTypeSchema xmlns:ct="http://schemas.microsoft.com/office/2006/metadata/contentType" xmlns:ma="http://schemas.microsoft.com/office/2006/metadata/properties/metaAttributes" ct:_="" ma:_="" ma:contentTypeName="文件" ma:contentTypeID="0x010100555E1826CBCEEF449B9CB47E9A75B720" ma:contentTypeVersion="9" ma:contentTypeDescription="建立新的文件。" ma:contentTypeScope="" ma:versionID="989bd8b1ff44e71b225465b095db2a21">
   <xsd:schema xmlns:xsd="http://www.w3.org/2001/XMLSchema" xmlns:xs="http://www.w3.org/2001/XMLSchema" xmlns:p="http://schemas.microsoft.com/office/2006/metadata/properties" xmlns:ns2="e56f4520-1611-4796-a152-949356ff0455" targetNamespace="http://schemas.microsoft.com/office/2006/metadata/properties" ma:root="true" ma:fieldsID="8d8bd136384ec176e36666e646b0e4ae" ns2:_="">
     <xsd:import namespace="e56f4520-1611-4796-a152-949356ff0455"/>
@@ -11143,19 +11154,7 @@
 </ct:contentTypeSchema>
 </file>
 
-<file path=customXml/item4.xml><?xml version="1.0" encoding="utf-8"?>
-<b:Sources xmlns:b="http://schemas.openxmlformats.org/officeDocument/2006/bibliography" xmlns="http://schemas.openxmlformats.org/officeDocument/2006/bibliography" SelectedStyle="\APA.XSL" StyleName="APA"/>
-</file>
-
 <file path=customXml/itemProps1.xml><?xml version="1.0" encoding="utf-8"?>
-<ds:datastoreItem xmlns:ds="http://schemas.openxmlformats.org/officeDocument/2006/customXml" ds:itemID="{943AE6BC-A712-4378-A1AD-62D17E05FE09}">
-  <ds:schemaRefs>
-    <ds:schemaRef ds:uri="http://schemas.microsoft.com/sharepoint/v3/contenttype/forms"/>
-  </ds:schemaRefs>
-</ds:datastoreItem>
-</file>
-
-<file path=customXml/itemProps2.xml><?xml version="1.0" encoding="utf-8"?>
 <ds:datastoreItem xmlns:ds="http://schemas.openxmlformats.org/officeDocument/2006/customXml" ds:itemID="{42E6E2A2-D604-4290-867E-F43162B8ECA3}">
   <ds:schemaRefs>
     <ds:schemaRef ds:uri="http://schemas.microsoft.com/office/2006/metadata/properties"/>
@@ -11164,7 +11163,23 @@
 </ds:datastoreItem>
 </file>
 
+<file path=customXml/itemProps2.xml><?xml version="1.0" encoding="utf-8"?>
+<ds:datastoreItem xmlns:ds="http://schemas.openxmlformats.org/officeDocument/2006/customXml" ds:itemID="{943AE6BC-A712-4378-A1AD-62D17E05FE09}">
+  <ds:schemaRefs>
+    <ds:schemaRef ds:uri="http://schemas.microsoft.com/sharepoint/v3/contenttype/forms"/>
+  </ds:schemaRefs>
+</ds:datastoreItem>
+</file>
+
 <file path=customXml/itemProps3.xml><?xml version="1.0" encoding="utf-8"?>
+<ds:datastoreItem xmlns:ds="http://schemas.openxmlformats.org/officeDocument/2006/customXml" ds:itemID="{0FC1A908-81FE-4B01-96FF-C8A6750CABCF}">
+  <ds:schemaRefs>
+    <ds:schemaRef ds:uri="http://schemas.openxmlformats.org/officeDocument/2006/bibliography"/>
+  </ds:schemaRefs>
+</ds:datastoreItem>
+</file>
+
+<file path=customXml/itemProps4.xml><?xml version="1.0" encoding="utf-8"?>
 <ds:datastoreItem xmlns:ds="http://schemas.openxmlformats.org/officeDocument/2006/customXml" ds:itemID="{7E984748-E6D9-4E29-B4DA-0D48B4BF3591}">
   <ds:schemaRefs>
     <ds:schemaRef ds:uri="http://schemas.microsoft.com/office/2006/metadata/contentType"/>
@@ -11182,14 +11197,6 @@
 </ds:datastoreItem>
 </file>
 
-<file path=customXml/itemProps4.xml><?xml version="1.0" encoding="utf-8"?>
-<ds:datastoreItem xmlns:ds="http://schemas.openxmlformats.org/officeDocument/2006/customXml" ds:itemID="{0FC1A908-81FE-4B01-96FF-C8A6750CABCF}">
-  <ds:schemaRefs>
-    <ds:schemaRef ds:uri="http://schemas.openxmlformats.org/officeDocument/2006/bibliography"/>
-  </ds:schemaRefs>
-</ds:datastoreItem>
-</file>
-
 <file path=docMetadata/LabelInfo.xml><?xml version="1.0" encoding="utf-8"?>
 <clbl:labelList xmlns:clbl="http://schemas.microsoft.com/office/2020/mipLabelMetadata">
   <clbl:label id="{d88a8e79-f960-4885-9548-44c027780baf}" enabled="1" method="Standard" siteId="{73561903-7c11-4927-809d-b9a31fda7d61}" contentBits="0" removed="0"/>

</xml_diff>